<commit_message>
Update Documents System Function #3
Update Interfaces and services for Function #3
</commit_message>
<xml_diff>
--- a/SystemFunctionalityDocument-Sean.docx
+++ b/SystemFunctionalityDocument-Sean.docx
@@ -3428,14 +3428,7 @@
           <w:sz w:val="18"/>
           <w:szCs w:val="20"/>
         </w:rPr>
-        <w:t>a</w:t>
-      </w:r>
-      <w:r>
-        <w:rPr>
-          <w:sz w:val="18"/>
-          <w:szCs w:val="20"/>
-        </w:rPr>
-        <w:t>lphabetical</w:t>
+        <w:t>alphabetical</w:t>
       </w:r>
       <w:r>
         <w:rPr>
@@ -3690,28 +3683,7 @@
           <w:sz w:val="20"/>
           <w:szCs w:val="20"/>
         </w:rPr>
-        <w:t xml:space="preserve">After Sorting </w:t>
-      </w:r>
-      <w:r>
-        <w:rPr>
-          <w:sz w:val="20"/>
-          <w:szCs w:val="20"/>
-        </w:rPr>
-        <w:t>A</w:t>
-      </w:r>
-      <w:r>
-        <w:rPr>
-          <w:sz w:val="20"/>
-          <w:szCs w:val="20"/>
-        </w:rPr>
-        <w:t>-</w:t>
-      </w:r>
-      <w:r>
-        <w:rPr>
-          <w:sz w:val="20"/>
-          <w:szCs w:val="20"/>
-        </w:rPr>
-        <w:t>Z</w:t>
+        <w:t>After Sorting A-Z</w:t>
       </w:r>
       <w:r>
         <w:rPr>
@@ -4527,6 +4499,12 @@
                 <w:color w:val="000000"/>
               </w:rPr>
             </w:pPr>
+            <w:r>
+              <w:rPr>
+                <w:color w:val="000000"/>
+              </w:rPr>
+              <w:t>Function #3</w:t>
+            </w:r>
           </w:p>
         </w:tc>
         <w:tc>
@@ -4553,6 +4531,50 @@
                 <w:color w:val="000000"/>
               </w:rPr>
             </w:pPr>
+            <w:r>
+              <w:rPr>
+                <w:color w:val="000000"/>
+              </w:rPr>
+              <w:t xml:space="preserve"> </w:t>
+            </w:r>
+            <w:proofErr w:type="spellStart"/>
+            <w:r>
+              <w:rPr>
+                <w:color w:val="000000"/>
+              </w:rPr>
+              <w:t>Function.jsx</w:t>
+            </w:r>
+            <w:proofErr w:type="spellEnd"/>
+            <w:r>
+              <w:rPr>
+                <w:color w:val="000000"/>
+              </w:rPr>
+              <w:t xml:space="preserve"> (lines</w:t>
+            </w:r>
+            <w:r>
+              <w:rPr>
+                <w:color w:val="000000"/>
+              </w:rPr>
+              <w:t xml:space="preserve"> 404</w:t>
+            </w:r>
+            <w:r>
+              <w:rPr>
+                <w:color w:val="000000"/>
+              </w:rPr>
+              <w:t xml:space="preserve"> to</w:t>
+            </w:r>
+            <w:r>
+              <w:rPr>
+                <w:color w:val="000000"/>
+              </w:rPr>
+              <w:t xml:space="preserve"> 432</w:t>
+            </w:r>
+            <w:r>
+              <w:rPr>
+                <w:color w:val="000000"/>
+              </w:rPr>
+              <w:t>)</w:t>
+            </w:r>
           </w:p>
         </w:tc>
         <w:tc>
@@ -4579,6 +4601,12 @@
                 <w:color w:val="000000"/>
               </w:rPr>
             </w:pPr>
+            <w:r>
+              <w:rPr>
+                <w:color w:val="000000"/>
+              </w:rPr>
+              <w:t>&lt;-&gt;</w:t>
+            </w:r>
           </w:p>
         </w:tc>
         <w:tc>
@@ -4606,6 +4634,44 @@
                 <w:color w:val="000000"/>
               </w:rPr>
             </w:pPr>
+            <w:r>
+              <w:rPr>
+                <w:color w:val="000000"/>
+              </w:rPr>
+              <w:t xml:space="preserve">App.js (lines </w:t>
+            </w:r>
+            <w:r>
+              <w:rPr>
+                <w:color w:val="000000"/>
+              </w:rPr>
+              <w:t>171</w:t>
+            </w:r>
+            <w:r>
+              <w:rPr>
+                <w:color w:val="000000"/>
+              </w:rPr>
+              <w:t xml:space="preserve"> to</w:t>
+            </w:r>
+            <w:r>
+              <w:rPr>
+                <w:color w:val="000000"/>
+              </w:rPr>
+              <w:t xml:space="preserve"> </w:t>
+            </w:r>
+            <w:proofErr w:type="gramStart"/>
+            <w:r>
+              <w:rPr>
+                <w:color w:val="000000"/>
+              </w:rPr>
+              <w:t>181</w:t>
+            </w:r>
+            <w:r>
+              <w:rPr>
+                <w:color w:val="000000"/>
+              </w:rPr>
+              <w:t xml:space="preserve"> )</w:t>
+            </w:r>
+            <w:proofErr w:type="gramEnd"/>
           </w:p>
         </w:tc>
       </w:tr>
@@ -5942,7 +6008,7 @@
     <w:lsdException w:name="Table Web 2" w:semiHidden="1" w:unhideWhenUsed="1"/>
     <w:lsdException w:name="Table Web 3" w:semiHidden="1" w:unhideWhenUsed="1"/>
     <w:lsdException w:name="Balloon Text" w:semiHidden="1" w:unhideWhenUsed="1"/>
-    <w:lsdException w:name="Table Grid" w:semiHidden="1" w:uiPriority="59" w:unhideWhenUsed="1"/>
+    <w:lsdException w:name="Table Grid" w:uiPriority="59"/>
     <w:lsdException w:name="Table Theme" w:semiHidden="1" w:unhideWhenUsed="1"/>
     <w:lsdException w:name="Placeholder Text" w:semiHidden="1"/>
     <w:lsdException w:name="No Spacing" w:uiPriority="1" w:qFormat="1"/>
@@ -8074,18 +8140,27 @@
 </file>
 
 <file path=customXml/item1.xml><?xml version="1.0" encoding="utf-8"?>
+<go:gDocsCustomXmlDataStorage xmlns:go="http://customooxmlschemas.google.com/" xmlns:r="http://schemas.openxmlformats.org/officeDocument/2006/relationships" uri="GoogleDocsCustomDataVersion1">
+  <go:docsCustomData xmlns:go="http://customooxmlschemas.google.com/" roundtripDataSignature="AMtx7mies+KBQbqO1iLlLUC8NQ1ta8vRTQ==">AMUW2mVs91az8wa1tjm0QuJxat9wiYJvCE5l2c3ZtOgRcqmj6KNfXwWnccCntETrU90rhxEpw4L3w6Zii+U5aW44abjebAqjlcyJmWwABHJKFIWZadReDhDtwf7BJ4rJ/UUWC5qmDni84eztB5aXZWckKJ34i/sTJuk8I4m+pB6KQ+wP5O1MafGlLD3SKH8h3c25oMDKqWYme+rgvNwfiv0D2G4RtwFVMkhXE3Bg/XWmXjKiBp4z+UFNHeoXp9WeFkVtJNlC+kbJmnWiW1TgLSGo8cj+eQlA5Qe3R3uQIrsKmX084/Gipgc=</go:docsCustomData>
+</go:gDocsCustomXmlDataStorage>
+</file>
+
+<file path=customXml/item2.xml><?xml version="1.0" encoding="utf-8"?>
 <p:properties xmlns:p="http://schemas.microsoft.com/office/2006/metadata/properties" xmlns:xsi="http://www.w3.org/2001/XMLSchema-instance" xmlns:pc="http://schemas.microsoft.com/office/infopath/2007/PartnerControls">
   <documentManagement/>
 </p:properties>
 </file>
 
-<file path=customXml/item2.xml><?xml version="1.0" encoding="utf-8"?>
-<go:gDocsCustomXmlDataStorage xmlns:go="http://customooxmlschemas.google.com/" xmlns:r="http://schemas.openxmlformats.org/officeDocument/2006/relationships" uri="GoogleDocsCustomDataVersion1">
-  <go:docsCustomData xmlns:go="http://customooxmlschemas.google.com/" roundtripDataSignature="AMtx7mies+KBQbqO1iLlLUC8NQ1ta8vRTQ==">AMUW2mVs91az8wa1tjm0QuJxat9wiYJvCE5l2c3ZtOgRcqmj6KNfXwWnccCntETrU90rhxEpw4L3w6Zii+U5aW44abjebAqjlcyJmWwABHJKFIWZadReDhDtwf7BJ4rJ/UUWC5qmDni84eztB5aXZWckKJ34i/sTJuk8I4m+pB6KQ+wP5O1MafGlLD3SKH8h3c25oMDKqWYme+rgvNwfiv0D2G4RtwFVMkhXE3Bg/XWmXjKiBp4z+UFNHeoXp9WeFkVtJNlC+kbJmnWiW1TgLSGo8cj+eQlA5Qe3R3uQIrsKmX084/Gipgc=</go:docsCustomData>
-</go:gDocsCustomXmlDataStorage>
+<file path=customXml/item3.xml><?xml version="1.0" encoding="utf-8"?>
+<?mso-contentType ?>
+<FormTemplates xmlns="http://schemas.microsoft.com/sharepoint/v3/contenttype/forms">
+  <Display>DocumentLibraryForm</Display>
+  <Edit>DocumentLibraryForm</Edit>
+  <New>DocumentLibraryForm</New>
+</FormTemplates>
 </file>
 
-<file path=customXml/item3.xml><?xml version="1.0" encoding="utf-8"?>
+<file path=customXml/item4.xml><?xml version="1.0" encoding="utf-8"?>
 <ct:contentTypeSchema xmlns:ct="http://schemas.microsoft.com/office/2006/metadata/contentType" xmlns:ma="http://schemas.microsoft.com/office/2006/metadata/properties/metaAttributes" ct:_="" ma:_="" ma:contentTypeName="Document" ma:contentTypeID="0x010100F041AD3ED195C3428D63B7B593FAC721" ma:contentTypeVersion="2" ma:contentTypeDescription="Create a new document." ma:contentTypeScope="" ma:versionID="13962c18438b289c3a299b0eca5da36b">
   <xsd:schema xmlns:xsd="http://www.w3.org/2001/XMLSchema" xmlns:xs="http://www.w3.org/2001/XMLSchema" xmlns:p="http://schemas.microsoft.com/office/2006/metadata/properties" xmlns:ns2="cba449e4-0536-45e5-bada-249301f644f9" targetNamespace="http://schemas.microsoft.com/office/2006/metadata/properties" ma:root="true" ma:fieldsID="b402af35324251190ac9e666ec1ff519" ns2:_="">
     <xsd:import namespace="cba449e4-0536-45e5-bada-249301f644f9"/>
@@ -8217,16 +8292,16 @@
 </ct:contentTypeSchema>
 </file>
 
-<file path=customXml/item4.xml><?xml version="1.0" encoding="utf-8"?>
-<?mso-contentType ?>
-<FormTemplates xmlns="http://schemas.microsoft.com/sharepoint/v3/contenttype/forms">
-  <Display>DocumentLibraryForm</Display>
-  <Edit>DocumentLibraryForm</Edit>
-  <New>DocumentLibraryForm</New>
-</FormTemplates>
+<file path=customXml/itemProps1.xml><?xml version="1.0" encoding="utf-8"?>
+<ds:datastoreItem xmlns:ds="http://schemas.openxmlformats.org/officeDocument/2006/customXml" ds:itemID="{11111111-1234-1234-1234-123412341234}">
+  <ds:schemaRefs>
+    <ds:schemaRef ds:uri="http://customooxmlschemas.google.com/"/>
+    <ds:schemaRef ds:uri="http://schemas.openxmlformats.org/officeDocument/2006/relationships"/>
+  </ds:schemaRefs>
+</ds:datastoreItem>
 </file>
 
-<file path=customXml/itemProps1.xml><?xml version="1.0" encoding="utf-8"?>
+<file path=customXml/itemProps2.xml><?xml version="1.0" encoding="utf-8"?>
 <ds:datastoreItem xmlns:ds="http://schemas.openxmlformats.org/officeDocument/2006/customXml" ds:itemID="{63E9D07E-D7E3-46A6-869B-452D92B47065}">
   <ds:schemaRefs>
     <ds:schemaRef ds:uri="http://schemas.microsoft.com/office/2006/metadata/properties"/>
@@ -8235,16 +8310,15 @@
 </ds:datastoreItem>
 </file>
 
-<file path=customXml/itemProps2.xml><?xml version="1.0" encoding="utf-8"?>
-<ds:datastoreItem xmlns:ds="http://schemas.openxmlformats.org/officeDocument/2006/customXml" ds:itemID="{11111111-1234-1234-1234-123412341234}">
+<file path=customXml/itemProps3.xml><?xml version="1.0" encoding="utf-8"?>
+<ds:datastoreItem xmlns:ds="http://schemas.openxmlformats.org/officeDocument/2006/customXml" ds:itemID="{C192CD36-7E7B-4CFC-8B79-67D5C1D0EEAA}">
   <ds:schemaRefs>
-    <ds:schemaRef ds:uri="http://customooxmlschemas.google.com/"/>
-    <ds:schemaRef ds:uri="http://schemas.openxmlformats.org/officeDocument/2006/relationships"/>
+    <ds:schemaRef ds:uri="http://schemas.microsoft.com/sharepoint/v3/contenttype/forms"/>
   </ds:schemaRefs>
 </ds:datastoreItem>
 </file>
 
-<file path=customXml/itemProps3.xml><?xml version="1.0" encoding="utf-8"?>
+<file path=customXml/itemProps4.xml><?xml version="1.0" encoding="utf-8"?>
 <ds:datastoreItem xmlns:ds="http://schemas.openxmlformats.org/officeDocument/2006/customXml" ds:itemID="{76564A4A-B431-4A1C-8979-9136C6C16C93}">
   <ds:schemaRefs>
     <ds:schemaRef ds:uri="http://schemas.microsoft.com/office/2006/metadata/contentType"/>
@@ -8260,12 +8334,4 @@
     <ds:schemaRef ds:uri="http://schemas.microsoft.com/internal/obd"/>
   </ds:schemaRefs>
 </ds:datastoreItem>
-</file>
-
-<file path=customXml/itemProps4.xml><?xml version="1.0" encoding="utf-8"?>
-<ds:datastoreItem xmlns:ds="http://schemas.openxmlformats.org/officeDocument/2006/customXml" ds:itemID="{C192CD36-7E7B-4CFC-8B79-67D5C1D0EEAA}">
-  <ds:schemaRefs>
-    <ds:schemaRef ds:uri="http://schemas.microsoft.com/sharepoint/v3/contenttype/forms"/>
-  </ds:schemaRefs>
-</ds:datastoreItem>
 </file>
</xml_diff>